<commit_message>
8==============D -----   ^( 'o' )^
</commit_message>
<xml_diff>
--- a/HandIn5/Normalisering.docx
+++ b/HandIn5/Normalisering.docx
@@ -17,17 +17,38 @@
     </w:p>
     <w:p>
       <w:r>
-        <w:t>En funktionel afhængighed, er hvis en attribut i en tabel er afhængig af værdien en en anden attribut. Et eksempel kunne være en by. En by har et postnr. Derfor er er postnr. Afhængig af byen.</w:t>
+        <w:t>En funktionel afhængighed, er hvis en attribut i en</w:t>
+      </w:r>
+      <w:r>
+        <w:t xml:space="preserve"> tabel er afhængig af værdien fra</w:t>
+      </w:r>
+      <w:r>
+        <w:t xml:space="preserve"> en anden attribut. Et eksempel kunne væ</w:t>
+      </w:r>
+      <w:r>
+        <w:t>re en by. En by har et postnr, d</w:t>
+      </w:r>
+      <w:r>
+        <w:t>erfor er postnr. a</w:t>
+      </w:r>
+      <w:r>
+        <w:t xml:space="preserve">fhængig af byen.  </w:t>
+      </w:r>
+    </w:p>
+    <w:p>
+      <w:r>
+        <w:t>Det man ønsker ved normalisering, er at reducere</w:t>
+      </w:r>
+      <w:r>
+        <w:t xml:space="preserve"> redundante data</w:t>
+      </w:r>
+      <w:r>
+        <w:t>. Det kan have</w:t>
       </w:r>
       <w:bookmarkStart w:id="0" w:name="_GoBack"/>
       <w:bookmarkEnd w:id="0"/>
       <w:r>
-        <w:t xml:space="preserve">  </w:t>
-      </w:r>
-    </w:p>
-    <w:p>
-      <w:r>
-        <w:t>Den redundante data har en effekt på performance og maintainability</w:t>
+        <w:t xml:space="preserve"> en effekt på performance og maintainability</w:t>
       </w:r>
       <w:r>
         <w:t>, da man bruger unødvendige ressourcer og opdatering skal ske flere steder.</w:t>

</xml_diff>